<commit_message>
Added a folder with 3 storyboards
</commit_message>
<xml_diff>
--- a/Functional Spec & Project plan.docx
+++ b/Functional Spec & Project plan.docx
@@ -383,7 +383,23 @@
           <w:bCs/>
           <w:color w:val="808080" w:themeColor="background1" w:themeShade="80"/>
         </w:rPr>
-        <w:t xml:space="preserve"> links to more information.</w:t>
+        <w:t xml:space="preserve"> links to </w:t>
+      </w:r>
+      <w:r>
+        <w:rPr>
+          <w:rFonts w:ascii="Century Gothic" w:hAnsi="Century Gothic" w:cs="Arial"/>
+          <w:bCs/>
+          <w:color w:val="808080" w:themeColor="background1" w:themeShade="80"/>
+        </w:rPr>
+        <w:t xml:space="preserve">view </w:t>
+      </w:r>
+      <w:r>
+        <w:rPr>
+          <w:rFonts w:ascii="Century Gothic" w:hAnsi="Century Gothic" w:cs="Arial"/>
+          <w:bCs/>
+          <w:color w:val="808080" w:themeColor="background1" w:themeShade="80"/>
+        </w:rPr>
+        <w:t>more information.</w:t>
       </w:r>
       <w:r>
         <w:rPr>
@@ -908,7 +924,7 @@
           <w:bCs/>
           <w:color w:val="808080" w:themeColor="background1" w:themeShade="80"/>
         </w:rPr>
-        <w:t xml:space="preserve"> (this is because it will be </w:t>
+        <w:t xml:space="preserve"> (</w:t>
       </w:r>
       <w:r>
         <w:rPr>
@@ -1431,15 +1447,31 @@
           <w:bCs/>
           <w:color w:val="808080" w:themeColor="background1" w:themeShade="80"/>
         </w:rPr>
-        <w:t xml:space="preserve"> and a submit button for the user to </w:t>
-      </w:r>
-      <w:r>
-        <w:rPr>
-          <w:rFonts w:ascii="Century Gothic" w:hAnsi="Century Gothic" w:cs="Arial"/>
-          <w:bCs/>
-          <w:color w:val="808080" w:themeColor="background1" w:themeShade="80"/>
-        </w:rPr>
-        <w:t>fill out</w:t>
+        <w:t xml:space="preserve"> and a submit button</w:t>
+      </w:r>
+      <w:r>
+        <w:rPr>
+          <w:rFonts w:ascii="Century Gothic" w:hAnsi="Century Gothic" w:cs="Arial"/>
+          <w:bCs/>
+          <w:color w:val="808080" w:themeColor="background1" w:themeShade="80"/>
+        </w:rPr>
+        <w:t>.</w:t>
+      </w:r>
+      <w:r>
+        <w:rPr>
+          <w:rFonts w:ascii="Century Gothic" w:hAnsi="Century Gothic" w:cs="Arial"/>
+          <w:bCs/>
+          <w:color w:val="808080" w:themeColor="background1" w:themeShade="80"/>
+        </w:rPr>
+        <w:t xml:space="preserve"> </w:t>
+      </w:r>
+      <w:r>
+        <w:rPr>
+          <w:rFonts w:ascii="Century Gothic" w:hAnsi="Century Gothic" w:cs="Arial"/>
+          <w:bCs/>
+          <w:color w:val="808080" w:themeColor="background1" w:themeShade="80"/>
+        </w:rPr>
+        <w:t>Must allow the user to input text</w:t>
       </w:r>
       <w:r>
         <w:rPr>

</xml_diff>